<commit_message>
first sys prog lab
</commit_message>
<xml_diff>
--- a/Функциональное программирование/kr/Документ Microsoft Word.docx
+++ b/Функциональное программирование/kr/Документ Microsoft Word.docx
@@ -12,21 +12,45 @@
         <w:rPr>
           <w:lang w:val="en-US"/>
         </w:rPr>
+        <w:pict w14:anchorId="691B47B3">
+          <v:shapetype id="_x0000_t75" coordsize="21600,21600" o:spt="75" o:preferrelative="t" path="m@4@5l@4@11@9@11@9@5xe" filled="f" stroked="f">
+            <v:stroke joinstyle="miter"/>
+            <v:formulas>
+              <v:f eqn="if lineDrawn pixelLineWidth 0"/>
+              <v:f eqn="sum @0 1 0"/>
+              <v:f eqn="sum 0 0 @1"/>
+              <v:f eqn="prod @2 1 2"/>
+              <v:f eqn="prod @3 21600 pixelWidth"/>
+              <v:f eqn="prod @3 21600 pixelHeight"/>
+              <v:f eqn="sum @0 0 1"/>
+              <v:f eqn="prod @6 1 2"/>
+              <v:f eqn="prod @7 21600 pixelWidth"/>
+              <v:f eqn="sum @8 21600 0"/>
+              <v:f eqn="prod @7 21600 pixelHeight"/>
+              <v:f eqn="sum @10 21600 0"/>
+            </v:formulas>
+            <v:path o:extrusionok="f" gradientshapeok="t" o:connecttype="rect"/>
+            <o:lock v:ext="edit" aspectratio="t"/>
+          </v:shapetype>
+          <v:shape id="_x0000_i1035" type="#_x0000_t75" style="width:492pt;height:733.5pt">
+            <v:imagedata r:id="rId4" o:title="ну если это не то - это уже конец"/>
+          </v:shape>
+        </w:pict>
+      </w:r>
+      <w:bookmarkStart w:id="0" w:name="_GoBack"/>
+      <w:bookmarkEnd w:id="0"/>
+      <w:r>
+        <w:rPr>
+          <w:lang w:val="en-US"/>
+        </w:rPr>
+        <w:lastRenderedPageBreak/>
         <w:t xml:space="preserve">1) </w:t>
       </w:r>
-      <w:proofErr w:type="gramStart"/>
-      <w:r>
-        <w:rPr>
-          <w:lang w:val="en-US"/>
-        </w:rPr>
-        <w:t>quicksort(</w:t>
-      </w:r>
-      <w:proofErr w:type="gramEnd"/>
-      <w:r>
-        <w:rPr>
-          <w:lang w:val="en-US"/>
-        </w:rPr>
-        <w:t>[X|Xs],Ys) :-</w:t>
+      <w:r>
+        <w:rPr>
+          <w:lang w:val="en-US"/>
+        </w:rPr>
+        <w:t>quicksort([X|Xs],Ys) :-</w:t>
       </w:r>
     </w:p>
     <w:p>
@@ -244,10 +268,7 @@
         <w:t>[],_,[],[]).</w:t>
       </w:r>
     </w:p>
-    <w:p>
-      <w:bookmarkStart w:id="0" w:name="_GoBack"/>
-      <w:bookmarkEnd w:id="0"/>
-    </w:p>
+    <w:p/>
     <w:sectPr>
       <w:pgSz w:w="11906" w:h="16838"/>
       <w:pgMar w:top="1134" w:right="850" w:bottom="1134" w:left="1701" w:header="708" w:footer="708" w:gutter="0"/>

</xml_diff>